<commit_message>
Diagrama de casos de uso mas remodelacion de casos de uso coloquiales
</commit_message>
<xml_diff>
--- a/Casos de uso Argencine.docx
+++ b/Casos de uso Argencine.docx
@@ -43,10 +43,19 @@
         </w:numPr>
       </w:pPr>
       <w:r>
-        <w:t xml:space="preserve">El sistema debe permitir al usuario visualizar y seleccionar tanto la película </w:t>
-      </w:r>
-      <w:r>
-        <w:t>como el horario, día y cantidad de entradas.</w:t>
+        <w:t>El sistema debe permitir al usuario visualizar</w:t>
+      </w:r>
+      <w:r>
+        <w:t xml:space="preserve"> y </w:t>
+      </w:r>
+      <w:r>
+        <w:t xml:space="preserve">seleccionar tanto la película </w:t>
+      </w:r>
+      <w:r>
+        <w:t>como el hora</w:t>
+      </w:r>
+      <w:r>
+        <w:t>rio, día y cantidad de entradas, que componen la función.</w:t>
       </w:r>
     </w:p>
     <w:p>
@@ -103,7 +112,13 @@
         </w:numPr>
       </w:pPr>
       <w:r>
-        <w:t>El usuario debe poder seleccionar una y solo una opción de pago.</w:t>
+        <w:t>El sistema debe des</w:t>
+      </w:r>
+      <w:r>
+        <w:t xml:space="preserve">plegar una lista de opciones de snacks para agregar </w:t>
+      </w:r>
+      <w:r>
+        <w:t>a la compra de entradas y poder seleccionarlas.</w:t>
       </w:r>
     </w:p>
     <w:p>
@@ -115,10 +130,7 @@
         </w:numPr>
       </w:pPr>
       <w:r>
-        <w:t>El sistema debe des</w:t>
-      </w:r>
-      <w:r>
-        <w:t>plegar una lista de opciones de snacks para agregar a la compra de entradas.</w:t>
+        <w:t>El sistema debe poder proveer un resumen de la compra del usuario permitiendo la confirmación o cancelación de la compra.</w:t>
       </w:r>
     </w:p>
     <w:p>
@@ -130,30 +142,6 @@
         </w:numPr>
       </w:pPr>
       <w:r>
-        <w:t>El usuario debe poder seleccionar una o más opciones que se sumarizarán al total de las entradas que el usuario va a comprar.</w:t>
-      </w:r>
-    </w:p>
-    <w:p>
-      <w:pPr>
-        <w:pStyle w:val="Prrafodelista"/>
-        <w:numPr>
-          <w:ilvl w:val="0"/>
-          <w:numId w:val="3"/>
-        </w:numPr>
-      </w:pPr>
-      <w:r>
-        <w:t>El sistema debe poder proveer un resumen de la compra del usuario permitiendo la confirmación o cancelación de la compra.</w:t>
-      </w:r>
-    </w:p>
-    <w:p>
-      <w:pPr>
-        <w:pStyle w:val="Prrafodelista"/>
-        <w:numPr>
-          <w:ilvl w:val="0"/>
-          <w:numId w:val="3"/>
-        </w:numPr>
-      </w:pPr>
-      <w:r>
         <w:t>Cuando la compra es aceptada se le enviará al email del usuario un comprobante con los datos de la compra.</w:t>
       </w:r>
     </w:p>
@@ -228,6 +216,36 @@
         </w:numPr>
       </w:pPr>
       <w:r>
+        <w:t>El sistema debe permitir modificar la película agregada a la cartelera antes de finalizado el proceso de creación de cartelera.</w:t>
+      </w:r>
+    </w:p>
+    <w:p>
+      <w:pPr>
+        <w:pStyle w:val="Prrafodelista"/>
+        <w:numPr>
+          <w:ilvl w:val="0"/>
+          <w:numId w:val="4"/>
+        </w:numPr>
+      </w:pPr>
+      <w:r>
+        <w:t xml:space="preserve">El sistema debe permitir </w:t>
+      </w:r>
+      <w:r>
+        <w:t>borrar</w:t>
+      </w:r>
+      <w:r>
+        <w:t xml:space="preserve"> la película agregada a la cartelera antes de finalizado el proceso de creación de cartelera.</w:t>
+      </w:r>
+    </w:p>
+    <w:p>
+      <w:pPr>
+        <w:pStyle w:val="Prrafodelista"/>
+        <w:numPr>
+          <w:ilvl w:val="0"/>
+          <w:numId w:val="4"/>
+        </w:numPr>
+      </w:pPr>
+      <w:r>
         <w:t>El sistema debe permitir terminar el proceso de actualización con un botón en la interfaz.</w:t>
       </w:r>
     </w:p>
@@ -272,7 +290,22 @@
         </w:numPr>
       </w:pPr>
       <w:r>
-        <w:t>El sistema debe permitir agregar un nuevo cliente, a través de un formulario que despliegue los datos de interés para un cliente.</w:t>
+        <w:lastRenderedPageBreak/>
+        <w:t xml:space="preserve">El </w:t>
+      </w:r>
+      <w:proofErr w:type="spellStart"/>
+      <w:r>
+        <w:t>ususrio</w:t>
+      </w:r>
+      <w:proofErr w:type="spellEnd"/>
+      <w:r>
+        <w:t xml:space="preserve"> debe </w:t>
+      </w:r>
+      <w:r>
+        <w:t xml:space="preserve">poder </w:t>
+      </w:r>
+      <w:r>
+        <w:t>agregar un nuevo cliente, a través de un formulario que despliegue los datos de interés para un cliente.</w:t>
       </w:r>
     </w:p>
     <w:p>
@@ -284,7 +317,6 @@
         </w:numPr>
       </w:pPr>
       <w:r>
-        <w:lastRenderedPageBreak/>
         <w:t>El sistema debe permitir modificar los datos de un cliente seleccionándolo de la lista de la interfaz principal del módulo y cargando sus datos automáticamente en el mismo formulario de creación.</w:t>
       </w:r>
     </w:p>
@@ -492,83 +524,143 @@
       <w:r>
         <w:t xml:space="preserve"> </w:t>
       </w:r>
+      <w:r>
+        <w:t>sala</w:t>
+      </w:r>
+      <w:r>
+        <w:t xml:space="preserve">, a través de un formulario que despliegue los datos </w:t>
+      </w:r>
+      <w:r>
+        <w:t>correspondientes a una sala</w:t>
+      </w:r>
+      <w:r>
+        <w:t>.</w:t>
+      </w:r>
+    </w:p>
+    <w:p>
+      <w:pPr>
+        <w:pStyle w:val="Prrafodelista"/>
+        <w:numPr>
+          <w:ilvl w:val="0"/>
+          <w:numId w:val="8"/>
+        </w:numPr>
+      </w:pPr>
+      <w:r>
+        <w:t>El sistema debe permitir modificar los datos de un</w:t>
+      </w:r>
+      <w:r>
+        <w:t>a</w:t>
+      </w:r>
+      <w:r>
+        <w:t xml:space="preserve"> </w:t>
+      </w:r>
+      <w:r>
+        <w:t xml:space="preserve">sala </w:t>
+      </w:r>
+      <w:r>
+        <w:t>seleccionándolo de la lista de la interfaz principal del módulo y cargando sus datos automáticamente en el mismo formulario de creación.</w:t>
+      </w:r>
+    </w:p>
+    <w:p>
+      <w:pPr>
+        <w:pStyle w:val="Prrafodelista"/>
+        <w:numPr>
+          <w:ilvl w:val="0"/>
+          <w:numId w:val="8"/>
+        </w:numPr>
+      </w:pPr>
+      <w:r>
+        <w:t>El sistema debe permitir eliminar un</w:t>
+      </w:r>
+      <w:r>
+        <w:t>a</w:t>
+      </w:r>
+      <w:r>
+        <w:t xml:space="preserve"> </w:t>
+      </w:r>
+      <w:r>
+        <w:t>sala</w:t>
+      </w:r>
+      <w:r>
+        <w:t xml:space="preserve">, habiéndolo previamente seleccionado de la lista de </w:t>
+      </w:r>
+      <w:r>
+        <w:t>salas</w:t>
+      </w:r>
+      <w:r>
+        <w:t>.</w:t>
+      </w:r>
+    </w:p>
+    <w:p>
+      <w:pPr>
+        <w:pStyle w:val="Subttulo"/>
+      </w:pPr>
+      <w:r>
+        <w:t>Módulo de Promociones</w:t>
+      </w:r>
+    </w:p>
+    <w:p>
+      <w:pPr>
+        <w:pStyle w:val="Prrafodelista"/>
+        <w:numPr>
+          <w:ilvl w:val="0"/>
+          <w:numId w:val="7"/>
+        </w:numPr>
+      </w:pPr>
+      <w:r>
+        <w:t>El sistema debe proveer un botón en el menú que permita acceder a la sección de promociones.</w:t>
+      </w:r>
+    </w:p>
+    <w:p>
+      <w:pPr>
+        <w:pStyle w:val="Prrafodelista"/>
+        <w:numPr>
+          <w:ilvl w:val="0"/>
+          <w:numId w:val="7"/>
+        </w:numPr>
+      </w:pPr>
+      <w:r>
+        <w:t>El sistema debe permitir seleccionar el tipo de promoción que se va a dar de alta claramente. (Financiación, Combo)</w:t>
+      </w:r>
+    </w:p>
+    <w:p>
+      <w:pPr>
+        <w:pStyle w:val="Prrafodelista"/>
+        <w:numPr>
+          <w:ilvl w:val="0"/>
+          <w:numId w:val="7"/>
+        </w:numPr>
+      </w:pPr>
+      <w:r>
+        <w:t>El sistema deberá proveer una interfaz que liste todas las promociones de combo existentes y mostrar como obsoletas las que ya están fuera del plazo de vigencia.</w:t>
+      </w:r>
+    </w:p>
+    <w:p>
+      <w:pPr>
+        <w:pStyle w:val="Prrafodelista"/>
+        <w:numPr>
+          <w:ilvl w:val="0"/>
+          <w:numId w:val="7"/>
+        </w:numPr>
+      </w:pPr>
+      <w:r>
+        <w:t>El sistema deberá permitir agregar una promoción de combo con los datos necesarios para su adhesión.</w:t>
+      </w:r>
+    </w:p>
+    <w:p>
+      <w:pPr>
+        <w:pStyle w:val="Prrafodelista"/>
+        <w:numPr>
+          <w:ilvl w:val="0"/>
+          <w:numId w:val="7"/>
+        </w:numPr>
+      </w:pPr>
       <w:bookmarkStart w:id="0" w:name="_GoBack"/>
-      <w:bookmarkEnd w:id="0"/>
-      <w:r>
-        <w:t>sala</w:t>
-      </w:r>
-      <w:r>
-        <w:t xml:space="preserve">, a través de un formulario que despliegue los datos </w:t>
-      </w:r>
-      <w:r>
-        <w:t>correspondientes a una sala</w:t>
-      </w:r>
-      <w:r>
-        <w:t>.</w:t>
-      </w:r>
-    </w:p>
-    <w:p>
-      <w:pPr>
-        <w:pStyle w:val="Prrafodelista"/>
-        <w:numPr>
-          <w:ilvl w:val="0"/>
-          <w:numId w:val="8"/>
-        </w:numPr>
-      </w:pPr>
-      <w:r>
-        <w:t>El sistema debe permitir modificar los datos de un</w:t>
-      </w:r>
-      <w:r>
-        <w:t>a</w:t>
-      </w:r>
-      <w:r>
-        <w:t xml:space="preserve"> </w:t>
-      </w:r>
-      <w:r>
-        <w:t xml:space="preserve">sala </w:t>
-      </w:r>
-      <w:r>
-        <w:t>seleccionándolo de la lista de la interfaz principal del módulo y cargando sus datos automáticamente en el mismo formulario de creación.</w:t>
-      </w:r>
-    </w:p>
-    <w:p>
-      <w:pPr>
-        <w:pStyle w:val="Prrafodelista"/>
-        <w:numPr>
-          <w:ilvl w:val="0"/>
-          <w:numId w:val="8"/>
-        </w:numPr>
-      </w:pPr>
-      <w:r>
-        <w:t>El sistema debe permitir eliminar un</w:t>
-      </w:r>
-      <w:r>
-        <w:t>a</w:t>
-      </w:r>
-      <w:r>
-        <w:t xml:space="preserve"> </w:t>
-      </w:r>
-      <w:r>
-        <w:t>sala</w:t>
-      </w:r>
-      <w:r>
-        <w:t xml:space="preserve">, habiéndolo previamente seleccionado de la lista de </w:t>
-      </w:r>
-      <w:r>
-        <w:t>salas</w:t>
-      </w:r>
-      <w:r>
-        <w:t>.</w:t>
-      </w:r>
-    </w:p>
-    <w:p>
-      <w:pPr>
-        <w:pStyle w:val="Subttulo"/>
-      </w:pPr>
-      <w:r>
-        <w:t>Módulo de Promociones</w:t>
-      </w:r>
-    </w:p>
+      <w:r>
+        <w:t>El sistema deberá permitir desactivación manual de la promoción.</w:t>
+      </w:r>
+    </w:p>
+    <w:bookmarkEnd w:id="0"/>
     <w:p>
       <w:pPr>
         <w:pStyle w:val="Prrafodelista"/>
@@ -578,7 +670,8 @@
         </w:numPr>
       </w:pPr>
       <w:r>
-        <w:t>El sistema debe proveer un botón en el menú que permita acceder a la sección de promociones.</w:t>
+        <w:lastRenderedPageBreak/>
+        <w:t>El sistema deberá permitir la desactivación automática de la promoción cuando esta pase de la franja de vigencia.</w:t>
       </w:r>
     </w:p>
     <w:p>
@@ -590,67 +683,6 @@
         </w:numPr>
       </w:pPr>
       <w:r>
-        <w:t>El sistema debe permitir seleccionar el tipo de promoción que se va a dar de alta claramente. (Financiación, Combo)</w:t>
-      </w:r>
-    </w:p>
-    <w:p>
-      <w:pPr>
-        <w:pStyle w:val="Prrafodelista"/>
-        <w:numPr>
-          <w:ilvl w:val="0"/>
-          <w:numId w:val="7"/>
-        </w:numPr>
-      </w:pPr>
-      <w:r>
-        <w:t>El sistema deberá proveer una interfaz que liste todas las promociones de combo existentes y mostrar como obsoletas las que ya están fuera del plazo de vigencia.</w:t>
-      </w:r>
-    </w:p>
-    <w:p>
-      <w:pPr>
-        <w:pStyle w:val="Prrafodelista"/>
-        <w:numPr>
-          <w:ilvl w:val="0"/>
-          <w:numId w:val="7"/>
-        </w:numPr>
-      </w:pPr>
-      <w:r>
-        <w:t>El sistema deberá permitir agregar una promoción de combo con los datos necesarios para su adhesión.</w:t>
-      </w:r>
-    </w:p>
-    <w:p>
-      <w:pPr>
-        <w:pStyle w:val="Prrafodelista"/>
-        <w:numPr>
-          <w:ilvl w:val="0"/>
-          <w:numId w:val="7"/>
-        </w:numPr>
-      </w:pPr>
-      <w:r>
-        <w:t>El sistema deberá permitir desactivación manual de la promoción.</w:t>
-      </w:r>
-    </w:p>
-    <w:p>
-      <w:pPr>
-        <w:pStyle w:val="Prrafodelista"/>
-        <w:numPr>
-          <w:ilvl w:val="0"/>
-          <w:numId w:val="7"/>
-        </w:numPr>
-      </w:pPr>
-      <w:r>
-        <w:t>El sistema deberá permitir la desactivación automática de la promoción cuando esta pase de la franja de vigencia.</w:t>
-      </w:r>
-    </w:p>
-    <w:p>
-      <w:pPr>
-        <w:pStyle w:val="Prrafodelista"/>
-        <w:numPr>
-          <w:ilvl w:val="0"/>
-          <w:numId w:val="7"/>
-        </w:numPr>
-      </w:pPr>
-      <w:r>
-        <w:lastRenderedPageBreak/>
         <w:t>El sistema deberá permitir la modificación de una promoción, solo si esta se encuentra desactivada.</w:t>
       </w:r>
     </w:p>

</xml_diff>

<commit_message>
Refinamiento de seleccionar funcion
</commit_message>
<xml_diff>
--- a/Casos de uso Argencine.docx
+++ b/Casos de uso Argencine.docx
@@ -60,8 +60,6 @@
       <w:r>
         <w:t xml:space="preserve"> y sala</w:t>
       </w:r>
-      <w:bookmarkStart w:id="0" w:name="_GoBack"/>
-      <w:bookmarkEnd w:id="0"/>
       <w:r>
         <w:t xml:space="preserve"> que componen la función.</w:t>
       </w:r>
@@ -301,147 +299,156 @@
         <w:lastRenderedPageBreak/>
         <w:t xml:space="preserve">El </w:t>
       </w:r>
-      <w:proofErr w:type="spellStart"/>
-      <w:r>
-        <w:t>ususrio</w:t>
-      </w:r>
-      <w:proofErr w:type="spellEnd"/>
-      <w:r>
-        <w:t xml:space="preserve"> debe </w:t>
-      </w:r>
-      <w:r>
-        <w:t xml:space="preserve">poder </w:t>
-      </w:r>
-      <w:r>
-        <w:t>agregar un nuevo cliente, a través de un formulario que despliegue los datos de interés para un cliente.</w:t>
-      </w:r>
-    </w:p>
-    <w:p>
-      <w:pPr>
-        <w:pStyle w:val="Prrafodelista"/>
-        <w:numPr>
-          <w:ilvl w:val="0"/>
-          <w:numId w:val="5"/>
-        </w:numPr>
-      </w:pPr>
-      <w:r>
-        <w:t>El sistema debe permitir modificar los datos de un cliente seleccionándolo de la lista de la interfaz principal del módulo y cargando sus datos automáticamente en el mismo formulario de creación.</w:t>
-      </w:r>
-    </w:p>
-    <w:p>
-      <w:pPr>
-        <w:pStyle w:val="Prrafodelista"/>
-        <w:numPr>
-          <w:ilvl w:val="0"/>
-          <w:numId w:val="5"/>
-        </w:numPr>
-      </w:pPr>
-      <w:r>
-        <w:t>El sistema debe permitir eliminar un cliente</w:t>
-      </w:r>
-      <w:r>
-        <w:t>, habiéndolo previamente seleccionado de la lista de clientes.</w:t>
-      </w:r>
-    </w:p>
-    <w:p>
-      <w:pPr>
-        <w:pStyle w:val="Subttulo"/>
-      </w:pPr>
-      <w:r>
-        <w:t xml:space="preserve">Administración de </w:t>
-      </w:r>
-      <w:r>
-        <w:t>Usuarios Internos</w:t>
-      </w:r>
-    </w:p>
-    <w:p>
-      <w:pPr>
-        <w:pStyle w:val="Prrafodelista"/>
-        <w:numPr>
-          <w:ilvl w:val="0"/>
-          <w:numId w:val="6"/>
-        </w:numPr>
-      </w:pPr>
-      <w:r>
-        <w:t xml:space="preserve">El sistema debe proveer tener un botón que permita acceder al módulo de administración de </w:t>
-      </w:r>
-      <w:r>
-        <w:t>usuarios internos</w:t>
-      </w:r>
-      <w:r>
-        <w:t>.</w:t>
-      </w:r>
-    </w:p>
-    <w:p>
-      <w:pPr>
-        <w:pStyle w:val="Prrafodelista"/>
-        <w:numPr>
-          <w:ilvl w:val="0"/>
-          <w:numId w:val="6"/>
-        </w:numPr>
-      </w:pPr>
-      <w:r>
-        <w:t xml:space="preserve">El sistema debe proveer una interfaz en donde se listen todos los </w:t>
-      </w:r>
-      <w:r>
-        <w:t>usuarios internos</w:t>
-      </w:r>
-      <w:r>
-        <w:t xml:space="preserve"> existentes.</w:t>
-      </w:r>
-    </w:p>
-    <w:p>
-      <w:pPr>
-        <w:pStyle w:val="Prrafodelista"/>
-        <w:numPr>
-          <w:ilvl w:val="0"/>
-          <w:numId w:val="6"/>
-        </w:numPr>
-      </w:pPr>
-      <w:r>
-        <w:t xml:space="preserve">El sistema debe permitir agregar un nuevo </w:t>
-      </w:r>
-      <w:r>
-        <w:t>usuario interno</w:t>
-      </w:r>
-      <w:r>
-        <w:t xml:space="preserve">, a través de un formulario que despliegue los datos de interés para un </w:t>
-      </w:r>
-      <w:r>
-        <w:t>usuario</w:t>
-      </w:r>
-      <w:r>
-        <w:t>.</w:t>
-      </w:r>
-    </w:p>
-    <w:p>
-      <w:pPr>
-        <w:pStyle w:val="Prrafodelista"/>
-        <w:numPr>
-          <w:ilvl w:val="0"/>
-          <w:numId w:val="6"/>
-        </w:numPr>
-      </w:pPr>
-      <w:r>
-        <w:t xml:space="preserve">El sistema debe permitir modificar los datos de un </w:t>
-      </w:r>
-      <w:r>
-        <w:t>usuario interno</w:t>
-      </w:r>
-      <w:r>
-        <w:t xml:space="preserve"> seleccionándolo de la lista de la interfaz principal del módulo y cargando sus datos automáticamente en el mismo formulario de creación.</w:t>
-      </w:r>
-    </w:p>
-    <w:p>
-      <w:pPr>
-        <w:pStyle w:val="Prrafodelista"/>
-        <w:numPr>
-          <w:ilvl w:val="0"/>
-          <w:numId w:val="6"/>
-        </w:numPr>
+      <w:r>
         <w:rPr>
           <w:u w:val="single"/>
         </w:rPr>
+        <w:t>usua</w:t>
+      </w:r>
+      <w:bookmarkStart w:id="0" w:name="_GoBack"/>
+      <w:bookmarkEnd w:id="0"/>
+      <w:r>
+        <w:rPr>
+          <w:u w:val="single"/>
+        </w:rPr>
+        <w:t>rio</w:t>
+      </w:r>
+      <w:r>
+        <w:t xml:space="preserve"> debe </w:t>
+      </w:r>
+      <w:r>
+        <w:t xml:space="preserve">poder </w:t>
+      </w:r>
+      <w:r>
+        <w:t>agregar un nuevo cliente, a través de un formulario que despliegue los datos de interés para un cliente.</w:t>
+      </w:r>
+    </w:p>
+    <w:p>
+      <w:pPr>
+        <w:pStyle w:val="Prrafodelista"/>
+        <w:numPr>
+          <w:ilvl w:val="0"/>
+          <w:numId w:val="5"/>
+        </w:numPr>
+      </w:pPr>
+      <w:r>
+        <w:t>El sistema debe permitir modificar los datos de un cliente seleccionándolo de la lista de la interfaz principal del módulo y cargando sus datos automáticamente en el mismo formulario de creación.</w:t>
+      </w:r>
+    </w:p>
+    <w:p>
+      <w:pPr>
+        <w:pStyle w:val="Prrafodelista"/>
+        <w:numPr>
+          <w:ilvl w:val="0"/>
+          <w:numId w:val="5"/>
+        </w:numPr>
+      </w:pPr>
+      <w:r>
+        <w:t>El sistema debe permitir eliminar un cliente</w:t>
+      </w:r>
+      <w:r>
+        <w:t>, habiéndolo previamente seleccionado de la lista de clientes.</w:t>
+      </w:r>
+    </w:p>
+    <w:p>
+      <w:pPr>
+        <w:pStyle w:val="Subttulo"/>
+      </w:pPr>
+      <w:r>
+        <w:t xml:space="preserve">Administración de </w:t>
+      </w:r>
+      <w:r>
+        <w:t>Usuarios Internos</w:t>
+      </w:r>
+    </w:p>
+    <w:p>
+      <w:pPr>
+        <w:pStyle w:val="Prrafodelista"/>
+        <w:numPr>
+          <w:ilvl w:val="0"/>
+          <w:numId w:val="6"/>
+        </w:numPr>
+      </w:pPr>
+      <w:r>
+        <w:t xml:space="preserve">El sistema debe proveer tener un botón que permita acceder al módulo de administración de </w:t>
+      </w:r>
+      <w:r>
+        <w:t>usuarios internos</w:t>
+      </w:r>
+      <w:r>
+        <w:t>.</w:t>
+      </w:r>
+    </w:p>
+    <w:p>
+      <w:pPr>
+        <w:pStyle w:val="Prrafodelista"/>
+        <w:numPr>
+          <w:ilvl w:val="0"/>
+          <w:numId w:val="6"/>
+        </w:numPr>
+      </w:pPr>
+      <w:r>
+        <w:t xml:space="preserve">El sistema debe proveer una interfaz en donde se listen todos los </w:t>
+      </w:r>
+      <w:r>
+        <w:t>usuarios internos</w:t>
+      </w:r>
+      <w:r>
+        <w:t xml:space="preserve"> existentes.</w:t>
+      </w:r>
+    </w:p>
+    <w:p>
+      <w:pPr>
+        <w:pStyle w:val="Prrafodelista"/>
+        <w:numPr>
+          <w:ilvl w:val="0"/>
+          <w:numId w:val="6"/>
+        </w:numPr>
+      </w:pPr>
+      <w:r>
+        <w:t xml:space="preserve">El sistema debe permitir agregar un nuevo </w:t>
+      </w:r>
+      <w:r>
+        <w:t>usuario interno</w:t>
+      </w:r>
+      <w:r>
+        <w:t xml:space="preserve">, a través de un formulario que despliegue los datos de interés para un </w:t>
+      </w:r>
+      <w:r>
+        <w:t>usuario</w:t>
+      </w:r>
+      <w:r>
+        <w:t>.</w:t>
+      </w:r>
+    </w:p>
+    <w:p>
+      <w:pPr>
+        <w:pStyle w:val="Prrafodelista"/>
+        <w:numPr>
+          <w:ilvl w:val="0"/>
+          <w:numId w:val="6"/>
+        </w:numPr>
+      </w:pPr>
+      <w:r>
+        <w:t xml:space="preserve">El sistema debe permitir modificar los datos de un </w:t>
+      </w:r>
+      <w:r>
+        <w:t>usuario interno</w:t>
+      </w:r>
+      <w:r>
+        <w:t xml:space="preserve"> seleccionándolo de la lista de la interfaz principal del módulo y cargando sus datos automáticamente en el mismo formulario de creación.</w:t>
+      </w:r>
+    </w:p>
+    <w:p>
+      <w:pPr>
+        <w:pStyle w:val="Prrafodelista"/>
+        <w:numPr>
+          <w:ilvl w:val="0"/>
+          <w:numId w:val="6"/>
+        </w:numPr>
+        <w:rPr>
+          <w:u w:val="single"/>
+        </w:rPr>
       </w:pPr>
       <w:r>
         <w:t xml:space="preserve">El sistema debe permitir eliminar un </w:t>
@@ -467,143 +474,6 @@
         <w:pStyle w:val="Subttulo"/>
       </w:pPr>
       <w:r>
-        <w:t>Administración</w:t>
-      </w:r>
-      <w:r>
-        <w:t xml:space="preserve"> de Salas</w:t>
-      </w:r>
-    </w:p>
-    <w:p>
-      <w:pPr>
-        <w:pStyle w:val="Prrafodelista"/>
-        <w:numPr>
-          <w:ilvl w:val="0"/>
-          <w:numId w:val="8"/>
-        </w:numPr>
-      </w:pPr>
-      <w:r>
-        <w:t xml:space="preserve">El sistema debe proveer tener un botón que permita acceder al módulo de administración de </w:t>
-      </w:r>
-      <w:r>
-        <w:t>salas</w:t>
-      </w:r>
-      <w:r>
-        <w:t>.</w:t>
-      </w:r>
-    </w:p>
-    <w:p>
-      <w:pPr>
-        <w:pStyle w:val="Prrafodelista"/>
-        <w:numPr>
-          <w:ilvl w:val="0"/>
-          <w:numId w:val="8"/>
-        </w:numPr>
-      </w:pPr>
-      <w:r>
-        <w:t xml:space="preserve">El sistema debe proveer una interfaz en donde se </w:t>
-      </w:r>
-      <w:r>
-        <w:t>listen todos la</w:t>
-      </w:r>
-      <w:r>
-        <w:t>s</w:t>
-      </w:r>
-      <w:r>
-        <w:t xml:space="preserve"> salas existentes</w:t>
-      </w:r>
-      <w:r>
-        <w:t>.</w:t>
-      </w:r>
-    </w:p>
-    <w:p>
-      <w:pPr>
-        <w:pStyle w:val="Prrafodelista"/>
-        <w:numPr>
-          <w:ilvl w:val="0"/>
-          <w:numId w:val="8"/>
-        </w:numPr>
-      </w:pPr>
-      <w:r>
-        <w:t>El sistema debe permitir agregar un</w:t>
-      </w:r>
-      <w:r>
-        <w:t>a nueva</w:t>
-      </w:r>
-      <w:r>
-        <w:t xml:space="preserve"> </w:t>
-      </w:r>
-      <w:r>
-        <w:t>sala</w:t>
-      </w:r>
-      <w:r>
-        <w:t xml:space="preserve">, a través de un formulario que despliegue los datos </w:t>
-      </w:r>
-      <w:r>
-        <w:t>correspondientes a una sala</w:t>
-      </w:r>
-      <w:r>
-        <w:t>.</w:t>
-      </w:r>
-    </w:p>
-    <w:p>
-      <w:pPr>
-        <w:pStyle w:val="Prrafodelista"/>
-        <w:numPr>
-          <w:ilvl w:val="0"/>
-          <w:numId w:val="8"/>
-        </w:numPr>
-      </w:pPr>
-      <w:r>
-        <w:t>El sistema debe permitir modificar los datos de un</w:t>
-      </w:r>
-      <w:r>
-        <w:t>a</w:t>
-      </w:r>
-      <w:r>
-        <w:t xml:space="preserve"> </w:t>
-      </w:r>
-      <w:r>
-        <w:t xml:space="preserve">sala </w:t>
-      </w:r>
-      <w:r>
-        <w:t>seleccionándolo de la lista de la interfaz principal del módulo y cargando sus datos automáticamente en el mismo formulario de creación.</w:t>
-      </w:r>
-    </w:p>
-    <w:p>
-      <w:pPr>
-        <w:pStyle w:val="Prrafodelista"/>
-        <w:numPr>
-          <w:ilvl w:val="0"/>
-          <w:numId w:val="8"/>
-        </w:numPr>
-      </w:pPr>
-      <w:r>
-        <w:t>El sistema debe permitir eliminar un</w:t>
-      </w:r>
-      <w:r>
-        <w:t>a</w:t>
-      </w:r>
-      <w:r>
-        <w:t xml:space="preserve"> </w:t>
-      </w:r>
-      <w:r>
-        <w:t>sala</w:t>
-      </w:r>
-      <w:r>
-        <w:t xml:space="preserve">, habiéndolo previamente seleccionado de la lista de </w:t>
-      </w:r>
-      <w:r>
-        <w:t>salas</w:t>
-      </w:r>
-      <w:r>
-        <w:t>.</w:t>
-      </w:r>
-    </w:p>
-    <w:p>
-      <w:pPr>
-        <w:pStyle w:val="Subttulo"/>
-      </w:pPr>
-      <w:r>
         <w:t>Módulo de Promociones</w:t>
       </w:r>
     </w:p>
@@ -676,7 +546,6 @@
         </w:numPr>
       </w:pPr>
       <w:r>
-        <w:lastRenderedPageBreak/>
         <w:t>El sistema deberá permitir la desactivación automática de la promoción cuando esta pase de la franja de vigencia.</w:t>
       </w:r>
     </w:p>

</xml_diff>